<commit_message>
Created word and pdf files for upload
</commit_message>
<xml_diff>
--- a/ToothGrowth.docx
+++ b/ToothGrowth.docx
@@ -71,277 +71,7 @@
         <w:pStyle w:val="FirstParagraph"/>
       </w:pPr>
       <w:r>
-        <w:t xml:space="preserve">The goal of the following procedures is to analyze the ToothGrowth data in R. The analysis is organized into the following sections: * Exploratory Data Analysis * Confidence Intervals and Hypothesis Testing</w:t>
-      </w:r>
-    </w:p>
-    <w:p>
-      <w:pPr>
-        <w:pStyle w:val="Heading2"/>
-      </w:pPr>
-      <w:bookmarkStart w:id="22" w:name="exploratory-data-analysis"/>
-      <w:bookmarkEnd w:id="22"/>
-      <w:r>
-        <w:t xml:space="preserve">Exploratory Data Analysis</w:t>
-      </w:r>
-    </w:p>
-    <w:p>
-      <w:pPr>
-        <w:pStyle w:val="Heading3"/>
-      </w:pPr>
-      <w:bookmarkStart w:id="23" w:name="necessary-libraries"/>
-      <w:bookmarkEnd w:id="23"/>
-      <w:r>
-        <w:t xml:space="preserve">Necessary Libraries</w:t>
-      </w:r>
-    </w:p>
-    <w:p>
-      <w:pPr>
-        <w:pStyle w:val="SourceCode"/>
-      </w:pPr>
-      <w:r>
-        <w:rPr>
-          <w:rStyle w:val="CommentTok"/>
-        </w:rPr>
-        <w:t xml:space="preserve"># Use ggthemes, grid, and gridExtra for styling</w:t>
-      </w:r>
-      <w:r>
-        <w:br w:type="textWrapping"/>
-      </w:r>
-      <w:r>
-        <w:rPr>
-          <w:rStyle w:val="KeywordTok"/>
-        </w:rPr>
-        <w:t xml:space="preserve">library</w:t>
-      </w:r>
-      <w:r>
-        <w:rPr>
-          <w:rStyle w:val="NormalTok"/>
-        </w:rPr>
-        <w:t xml:space="preserve">(ggthemes)</w:t>
-      </w:r>
-    </w:p>
-    <w:p>
-      <w:pPr>
-        <w:pStyle w:val="SourceCode"/>
-      </w:pPr>
-      <w:r>
-        <w:rPr>
-          <w:rStyle w:val="VerbatimChar"/>
-        </w:rPr>
-        <w:t xml:space="preserve">## Loading required package: ggplot2</w:t>
-      </w:r>
-    </w:p>
-    <w:p>
-      <w:pPr>
-        <w:pStyle w:val="SourceCode"/>
-      </w:pPr>
-      <w:r>
-        <w:rPr>
-          <w:rStyle w:val="KeywordTok"/>
-        </w:rPr>
-        <w:t xml:space="preserve">library</w:t>
-      </w:r>
-      <w:r>
-        <w:rPr>
-          <w:rStyle w:val="NormalTok"/>
-        </w:rPr>
-        <w:t xml:space="preserve">(grid)</w:t>
-      </w:r>
-      <w:r>
-        <w:br w:type="textWrapping"/>
-      </w:r>
-      <w:r>
-        <w:rPr>
-          <w:rStyle w:val="KeywordTok"/>
-        </w:rPr>
-        <w:t xml:space="preserve">library</w:t>
-      </w:r>
-      <w:r>
-        <w:rPr>
-          <w:rStyle w:val="NormalTok"/>
-        </w:rPr>
-        <w:t xml:space="preserve">(gridExtra)</w:t>
-      </w:r>
-      <w:r>
-        <w:br w:type="textWrapping"/>
-      </w:r>
-      <w:r>
-        <w:br w:type="textWrapping"/>
-      </w:r>
-      <w:r>
-        <w:rPr>
-          <w:rStyle w:val="CommentTok"/>
-        </w:rPr>
-        <w:t xml:space="preserve"># Use ggplot2 library for exploratory graphs</w:t>
-      </w:r>
-      <w:r>
-        <w:br w:type="textWrapping"/>
-      </w:r>
-      <w:r>
-        <w:rPr>
-          <w:rStyle w:val="KeywordTok"/>
-        </w:rPr>
-        <w:t xml:space="preserve">library</w:t>
-      </w:r>
-      <w:r>
-        <w:rPr>
-          <w:rStyle w:val="NormalTok"/>
-        </w:rPr>
-        <w:t xml:space="preserve">(ggplot2)</w:t>
-      </w:r>
-    </w:p>
-    <w:p>
-      <w:pPr>
-        <w:pStyle w:val="Heading3"/>
-      </w:pPr>
-      <w:bookmarkStart w:id="24" w:name="analysis"/>
-      <w:bookmarkEnd w:id="24"/>
-      <w:r>
-        <w:t xml:space="preserve">Analysis</w:t>
-      </w:r>
-    </w:p>
-    <w:p>
-      <w:pPr>
-        <w:pStyle w:val="FirstParagraph"/>
-      </w:pPr>
-      <w:r>
-        <w:t xml:space="preserve">Let's look at what the data looks like with the summary function:</w:t>
-      </w:r>
-    </w:p>
-    <w:p>
-      <w:pPr>
-        <w:pStyle w:val="SourceCode"/>
-      </w:pPr>
-      <w:r>
-        <w:rPr>
-          <w:rStyle w:val="CommentTok"/>
-        </w:rPr>
-        <w:t xml:space="preserve"># Summary of ToothGrowth data</w:t>
-      </w:r>
-      <w:r>
-        <w:br w:type="textWrapping"/>
-      </w:r>
-      <w:r>
-        <w:rPr>
-          <w:rStyle w:val="KeywordTok"/>
-        </w:rPr>
-        <w:t xml:space="preserve">summary</w:t>
-      </w:r>
-      <w:r>
-        <w:rPr>
-          <w:rStyle w:val="NormalTok"/>
-        </w:rPr>
-        <w:t xml:space="preserve">(ToothGrowth)</w:t>
-      </w:r>
-    </w:p>
-    <w:p>
-      <w:pPr>
-        <w:pStyle w:val="SourceCode"/>
-      </w:pPr>
-      <w:r>
-        <w:rPr>
-          <w:rStyle w:val="VerbatimChar"/>
-        </w:rPr>
-        <w:t xml:space="preserve">##       len        supp         dose      </w:t>
-      </w:r>
-      <w:r>
-        <w:br w:type="textWrapping"/>
-      </w:r>
-      <w:r>
-        <w:rPr>
-          <w:rStyle w:val="VerbatimChar"/>
-        </w:rPr>
-        <w:t xml:space="preserve">##  Min.   : 4.20   OJ:30   Min.   :0.500  </w:t>
-      </w:r>
-      <w:r>
-        <w:br w:type="textWrapping"/>
-      </w:r>
-      <w:r>
-        <w:rPr>
-          <w:rStyle w:val="VerbatimChar"/>
-        </w:rPr>
-        <w:t xml:space="preserve">##  1st Qu.:13.07   VC:30   1st Qu.:0.500  </w:t>
-      </w:r>
-      <w:r>
-        <w:br w:type="textWrapping"/>
-      </w:r>
-      <w:r>
-        <w:rPr>
-          <w:rStyle w:val="VerbatimChar"/>
-        </w:rPr>
-        <w:t xml:space="preserve">##  Median :19.25           Median :1.000  </w:t>
-      </w:r>
-      <w:r>
-        <w:br w:type="textWrapping"/>
-      </w:r>
-      <w:r>
-        <w:rPr>
-          <w:rStyle w:val="VerbatimChar"/>
-        </w:rPr>
-        <w:t xml:space="preserve">##  Mean   :18.81           Mean   :1.167  </w:t>
-      </w:r>
-      <w:r>
-        <w:br w:type="textWrapping"/>
-      </w:r>
-      <w:r>
-        <w:rPr>
-          <w:rStyle w:val="VerbatimChar"/>
-        </w:rPr>
-        <w:t xml:space="preserve">##  3rd Qu.:25.27           3rd Qu.:2.000  </w:t>
-      </w:r>
-      <w:r>
-        <w:br w:type="textWrapping"/>
-      </w:r>
-      <w:r>
-        <w:rPr>
-          <w:rStyle w:val="VerbatimChar"/>
-        </w:rPr>
-        <w:t xml:space="preserve">##  Max.   :33.90           Max.   :2.000</w:t>
-      </w:r>
-    </w:p>
-    <w:p>
-      <w:pPr>
-        <w:pStyle w:val="FirstParagraph"/>
-      </w:pPr>
-      <w:r>
-        <w:t xml:space="preserve">Based on the summary information, we can infer the following about the data: * There are two supplement types (OJ and VC) * There is a dosage level with variability. Let's find out how many unique values exist within the attribute:</w:t>
-      </w:r>
-    </w:p>
-    <w:p>
-      <w:pPr>
-        <w:pStyle w:val="SourceCode"/>
-      </w:pPr>
-      <w:r>
-        <w:rPr>
-          <w:rStyle w:val="CommentTok"/>
-        </w:rPr>
-        <w:t xml:space="preserve"># Unique values of dose</w:t>
-      </w:r>
-      <w:r>
-        <w:br w:type="textWrapping"/>
-      </w:r>
-      <w:r>
-        <w:rPr>
-          <w:rStyle w:val="KeywordTok"/>
-        </w:rPr>
-        <w:t xml:space="preserve">unique</w:t>
-      </w:r>
-      <w:r>
-        <w:rPr>
-          <w:rStyle w:val="NormalTok"/>
-        </w:rPr>
-        <w:t xml:space="preserve">(ToothGrowth$dose)</w:t>
-      </w:r>
-    </w:p>
-    <w:p>
-      <w:pPr>
-        <w:pStyle w:val="SourceCode"/>
-      </w:pPr>
-      <w:r>
-        <w:rPr>
-          <w:rStyle w:val="VerbatimChar"/>
-        </w:rPr>
-        <w:t xml:space="preserve">## [1] 0.5 1.0 2.0</w:t>
+        <w:t xml:space="preserve">The goal of the following procedures is to analyze the ToothGrowth data in R. The analysis is organized into the following sections:</w:t>
       </w:r>
     </w:p>
     <w:p>
@@ -349,6 +79,300 @@
         <w:pStyle w:val="Compact"/>
         <w:numPr>
           <w:numId w:val="1001"/>
+          <w:ilvl w:val="0"/>
+        </w:numPr>
+      </w:pPr>
+      <w:r>
+        <w:t xml:space="preserve">Exploratory Data Analysis</w:t>
+      </w:r>
+    </w:p>
+    <w:p>
+      <w:pPr>
+        <w:pStyle w:val="Compact"/>
+        <w:numPr>
+          <w:numId w:val="1001"/>
+          <w:ilvl w:val="0"/>
+        </w:numPr>
+      </w:pPr>
+      <w:r>
+        <w:t xml:space="preserve">Confidence Intervals and Hypothesis Testing</w:t>
+      </w:r>
+    </w:p>
+    <w:p>
+      <w:pPr>
+        <w:pStyle w:val="Heading2"/>
+      </w:pPr>
+      <w:bookmarkStart w:id="22" w:name="exploratory-data-analysis"/>
+      <w:bookmarkEnd w:id="22"/>
+      <w:r>
+        <w:t xml:space="preserve">Exploratory Data Analysis</w:t>
+      </w:r>
+    </w:p>
+    <w:p>
+      <w:pPr>
+        <w:pStyle w:val="Heading3"/>
+      </w:pPr>
+      <w:bookmarkStart w:id="23" w:name="necessary-libraries"/>
+      <w:bookmarkEnd w:id="23"/>
+      <w:r>
+        <w:t xml:space="preserve">Necessary Libraries</w:t>
+      </w:r>
+    </w:p>
+    <w:p>
+      <w:pPr>
+        <w:pStyle w:val="SourceCode"/>
+      </w:pPr>
+      <w:r>
+        <w:rPr>
+          <w:rStyle w:val="CommentTok"/>
+        </w:rPr>
+        <w:t xml:space="preserve"># Use ggthemes, grid, and gridExtra for styling</w:t>
+      </w:r>
+      <w:r>
+        <w:br w:type="textWrapping"/>
+      </w:r>
+      <w:r>
+        <w:rPr>
+          <w:rStyle w:val="KeywordTok"/>
+        </w:rPr>
+        <w:t xml:space="preserve">library</w:t>
+      </w:r>
+      <w:r>
+        <w:rPr>
+          <w:rStyle w:val="NormalTok"/>
+        </w:rPr>
+        <w:t xml:space="preserve">(ggthemes)</w:t>
+      </w:r>
+    </w:p>
+    <w:p>
+      <w:pPr>
+        <w:pStyle w:val="SourceCode"/>
+      </w:pPr>
+      <w:r>
+        <w:rPr>
+          <w:rStyle w:val="VerbatimChar"/>
+        </w:rPr>
+        <w:t xml:space="preserve">## Loading required package: ggplot2</w:t>
+      </w:r>
+    </w:p>
+    <w:p>
+      <w:pPr>
+        <w:pStyle w:val="SourceCode"/>
+      </w:pPr>
+      <w:r>
+        <w:rPr>
+          <w:rStyle w:val="KeywordTok"/>
+        </w:rPr>
+        <w:t xml:space="preserve">library</w:t>
+      </w:r>
+      <w:r>
+        <w:rPr>
+          <w:rStyle w:val="NormalTok"/>
+        </w:rPr>
+        <w:t xml:space="preserve">(grid)</w:t>
+      </w:r>
+      <w:r>
+        <w:br w:type="textWrapping"/>
+      </w:r>
+      <w:r>
+        <w:rPr>
+          <w:rStyle w:val="KeywordTok"/>
+        </w:rPr>
+        <w:t xml:space="preserve">library</w:t>
+      </w:r>
+      <w:r>
+        <w:rPr>
+          <w:rStyle w:val="NormalTok"/>
+        </w:rPr>
+        <w:t xml:space="preserve">(gridExtra)</w:t>
+      </w:r>
+      <w:r>
+        <w:br w:type="textWrapping"/>
+      </w:r>
+      <w:r>
+        <w:br w:type="textWrapping"/>
+      </w:r>
+      <w:r>
+        <w:rPr>
+          <w:rStyle w:val="CommentTok"/>
+        </w:rPr>
+        <w:t xml:space="preserve"># Use ggplot2 library for exploratory graphs</w:t>
+      </w:r>
+      <w:r>
+        <w:br w:type="textWrapping"/>
+      </w:r>
+      <w:r>
+        <w:rPr>
+          <w:rStyle w:val="KeywordTok"/>
+        </w:rPr>
+        <w:t xml:space="preserve">library</w:t>
+      </w:r>
+      <w:r>
+        <w:rPr>
+          <w:rStyle w:val="NormalTok"/>
+        </w:rPr>
+        <w:t xml:space="preserve">(ggplot2)</w:t>
+      </w:r>
+    </w:p>
+    <w:p>
+      <w:pPr>
+        <w:pStyle w:val="Heading3"/>
+      </w:pPr>
+      <w:bookmarkStart w:id="24" w:name="analysis"/>
+      <w:bookmarkEnd w:id="24"/>
+      <w:r>
+        <w:t xml:space="preserve">Analysis</w:t>
+      </w:r>
+    </w:p>
+    <w:p>
+      <w:pPr>
+        <w:pStyle w:val="FirstParagraph"/>
+      </w:pPr>
+      <w:r>
+        <w:t xml:space="preserve">Let's look at what the data looks like with the summary function:</w:t>
+      </w:r>
+    </w:p>
+    <w:p>
+      <w:pPr>
+        <w:pStyle w:val="SourceCode"/>
+      </w:pPr>
+      <w:r>
+        <w:rPr>
+          <w:rStyle w:val="CommentTok"/>
+        </w:rPr>
+        <w:t xml:space="preserve"># Summary of ToothGrowth data</w:t>
+      </w:r>
+      <w:r>
+        <w:br w:type="textWrapping"/>
+      </w:r>
+      <w:r>
+        <w:rPr>
+          <w:rStyle w:val="KeywordTok"/>
+        </w:rPr>
+        <w:t xml:space="preserve">summary</w:t>
+      </w:r>
+      <w:r>
+        <w:rPr>
+          <w:rStyle w:val="NormalTok"/>
+        </w:rPr>
+        <w:t xml:space="preserve">(ToothGrowth)</w:t>
+      </w:r>
+    </w:p>
+    <w:p>
+      <w:pPr>
+        <w:pStyle w:val="SourceCode"/>
+      </w:pPr>
+      <w:r>
+        <w:rPr>
+          <w:rStyle w:val="VerbatimChar"/>
+        </w:rPr>
+        <w:t xml:space="preserve">##       len        supp         dose      </w:t>
+      </w:r>
+      <w:r>
+        <w:br w:type="textWrapping"/>
+      </w:r>
+      <w:r>
+        <w:rPr>
+          <w:rStyle w:val="VerbatimChar"/>
+        </w:rPr>
+        <w:t xml:space="preserve">##  Min.   : 4.20   OJ:30   Min.   :0.500  </w:t>
+      </w:r>
+      <w:r>
+        <w:br w:type="textWrapping"/>
+      </w:r>
+      <w:r>
+        <w:rPr>
+          <w:rStyle w:val="VerbatimChar"/>
+        </w:rPr>
+        <w:t xml:space="preserve">##  1st Qu.:13.07   VC:30   1st Qu.:0.500  </w:t>
+      </w:r>
+      <w:r>
+        <w:br w:type="textWrapping"/>
+      </w:r>
+      <w:r>
+        <w:rPr>
+          <w:rStyle w:val="VerbatimChar"/>
+        </w:rPr>
+        <w:t xml:space="preserve">##  Median :19.25           Median :1.000  </w:t>
+      </w:r>
+      <w:r>
+        <w:br w:type="textWrapping"/>
+      </w:r>
+      <w:r>
+        <w:rPr>
+          <w:rStyle w:val="VerbatimChar"/>
+        </w:rPr>
+        <w:t xml:space="preserve">##  Mean   :18.81           Mean   :1.167  </w:t>
+      </w:r>
+      <w:r>
+        <w:br w:type="textWrapping"/>
+      </w:r>
+      <w:r>
+        <w:rPr>
+          <w:rStyle w:val="VerbatimChar"/>
+        </w:rPr>
+        <w:t xml:space="preserve">##  3rd Qu.:25.27           3rd Qu.:2.000  </w:t>
+      </w:r>
+      <w:r>
+        <w:br w:type="textWrapping"/>
+      </w:r>
+      <w:r>
+        <w:rPr>
+          <w:rStyle w:val="VerbatimChar"/>
+        </w:rPr>
+        <w:t xml:space="preserve">##  Max.   :33.90           Max.   :2.000</w:t>
+      </w:r>
+    </w:p>
+    <w:p>
+      <w:pPr>
+        <w:pStyle w:val="FirstParagraph"/>
+      </w:pPr>
+      <w:r>
+        <w:t xml:space="preserve">Based on the summary information, we can infer the following about the data: * There are two supplement types (OJ and VC) * There is a dosage level with variability. Let's find out how many unique values exist within the attribute:</w:t>
+      </w:r>
+    </w:p>
+    <w:p>
+      <w:pPr>
+        <w:pStyle w:val="SourceCode"/>
+      </w:pPr>
+      <w:r>
+        <w:rPr>
+          <w:rStyle w:val="CommentTok"/>
+        </w:rPr>
+        <w:t xml:space="preserve"># Unique values of dose</w:t>
+      </w:r>
+      <w:r>
+        <w:br w:type="textWrapping"/>
+      </w:r>
+      <w:r>
+        <w:rPr>
+          <w:rStyle w:val="KeywordTok"/>
+        </w:rPr>
+        <w:t xml:space="preserve">unique</w:t>
+      </w:r>
+      <w:r>
+        <w:rPr>
+          <w:rStyle w:val="NormalTok"/>
+        </w:rPr>
+        <w:t xml:space="preserve">(ToothGrowth$dose)</w:t>
+      </w:r>
+    </w:p>
+    <w:p>
+      <w:pPr>
+        <w:pStyle w:val="SourceCode"/>
+      </w:pPr>
+      <w:r>
+        <w:rPr>
+          <w:rStyle w:val="VerbatimChar"/>
+        </w:rPr>
+        <w:t xml:space="preserve">## [1] 0.5 1.0 2.0</w:t>
+      </w:r>
+    </w:p>
+    <w:p>
+      <w:pPr>
+        <w:pStyle w:val="Compact"/>
+        <w:numPr>
+          <w:numId w:val="1002"/>
           <w:ilvl w:val="0"/>
         </w:numPr>
       </w:pPr>
@@ -2564,6 +2588,15 @@
       </w:pPr>
       <w:r>
         <w:rPr>
+          <w:rStyle w:val="CommentTok"/>
+        </w:rPr>
+        <w:t xml:space="preserve"># Plot of Supplement and Dose</w:t>
+      </w:r>
+      <w:r>
+        <w:br w:type="textWrapping"/>
+      </w:r>
+      <w:r>
+        <w:rPr>
           <w:rStyle w:val="NormalTok"/>
         </w:rPr>
         <w:t xml:space="preserve">plot.supplementDose</w:t>
@@ -2900,6 +2933,198 @@
     </w:p>
     <w:p>
       <w:pPr>
+        <w:pStyle w:val="SourceCode"/>
+      </w:pPr>
+      <w:r>
+        <w:rPr>
+          <w:rStyle w:val="KeywordTok"/>
+        </w:rPr>
+        <w:t xml:space="preserve">t.test</w:t>
+      </w:r>
+      <w:r>
+        <w:rPr>
+          <w:rStyle w:val="NormalTok"/>
+        </w:rPr>
+        <w:t xml:space="preserve">(len ~</w:t>
+      </w:r>
+      <w:r>
+        <w:rPr>
+          <w:rStyle w:val="StringTok"/>
+        </w:rPr>
+        <w:t xml:space="preserve"> </w:t>
+      </w:r>
+      <w:r>
+        <w:rPr>
+          <w:rStyle w:val="NormalTok"/>
+        </w:rPr>
+        <w:t xml:space="preserve">supp, </w:t>
+      </w:r>
+      <w:r>
+        <w:rPr>
+          <w:rStyle w:val="DataTypeTok"/>
+        </w:rPr>
+        <w:t xml:space="preserve">paired =</w:t>
+      </w:r>
+      <w:r>
+        <w:rPr>
+          <w:rStyle w:val="NormalTok"/>
+        </w:rPr>
+        <w:t xml:space="preserve"> </w:t>
+      </w:r>
+      <w:r>
+        <w:rPr>
+          <w:rStyle w:val="NormalTok"/>
+        </w:rPr>
+        <w:t xml:space="preserve">F, </w:t>
+      </w:r>
+      <w:r>
+        <w:rPr>
+          <w:rStyle w:val="DataTypeTok"/>
+        </w:rPr>
+        <w:t xml:space="preserve">var.equal =</w:t>
+      </w:r>
+      <w:r>
+        <w:rPr>
+          <w:rStyle w:val="NormalTok"/>
+        </w:rPr>
+        <w:t xml:space="preserve"> </w:t>
+      </w:r>
+      <w:r>
+        <w:rPr>
+          <w:rStyle w:val="NormalTok"/>
+        </w:rPr>
+        <w:t xml:space="preserve">F, </w:t>
+      </w:r>
+      <w:r>
+        <w:rPr>
+          <w:rStyle w:val="DataTypeTok"/>
+        </w:rPr>
+        <w:t xml:space="preserve">data =</w:t>
+      </w:r>
+      <w:r>
+        <w:rPr>
+          <w:rStyle w:val="NormalTok"/>
+        </w:rPr>
+        <w:t xml:space="preserve"> </w:t>
+      </w:r>
+      <w:r>
+        <w:rPr>
+          <w:rStyle w:val="NormalTok"/>
+        </w:rPr>
+        <w:t xml:space="preserve">ToothGrowth)</w:t>
+      </w:r>
+    </w:p>
+    <w:p>
+      <w:pPr>
+        <w:pStyle w:val="SourceCode"/>
+      </w:pPr>
+      <w:r>
+        <w:rPr>
+          <w:rStyle w:val="VerbatimChar"/>
+        </w:rPr>
+        <w:t xml:space="preserve">## </w:t>
+      </w:r>
+      <w:r>
+        <w:br w:type="textWrapping"/>
+      </w:r>
+      <w:r>
+        <w:rPr>
+          <w:rStyle w:val="VerbatimChar"/>
+        </w:rPr>
+        <w:t xml:space="preserve">##  Welch Two Sample t-test</w:t>
+      </w:r>
+      <w:r>
+        <w:br w:type="textWrapping"/>
+      </w:r>
+      <w:r>
+        <w:rPr>
+          <w:rStyle w:val="VerbatimChar"/>
+        </w:rPr>
+        <w:t xml:space="preserve">## </w:t>
+      </w:r>
+      <w:r>
+        <w:br w:type="textWrapping"/>
+      </w:r>
+      <w:r>
+        <w:rPr>
+          <w:rStyle w:val="VerbatimChar"/>
+        </w:rPr>
+        <w:t xml:space="preserve">## data:  len by supp</w:t>
+      </w:r>
+      <w:r>
+        <w:br w:type="textWrapping"/>
+      </w:r>
+      <w:r>
+        <w:rPr>
+          <w:rStyle w:val="VerbatimChar"/>
+        </w:rPr>
+        <w:t xml:space="preserve">## t = 1.9153, df = 55.309, p-value = 0.06063</w:t>
+      </w:r>
+      <w:r>
+        <w:br w:type="textWrapping"/>
+      </w:r>
+      <w:r>
+        <w:rPr>
+          <w:rStyle w:val="VerbatimChar"/>
+        </w:rPr>
+        <w:t xml:space="preserve">## alternative hypothesis: true difference in means is not equal to 0</w:t>
+      </w:r>
+      <w:r>
+        <w:br w:type="textWrapping"/>
+      </w:r>
+      <w:r>
+        <w:rPr>
+          <w:rStyle w:val="VerbatimChar"/>
+        </w:rPr>
+        <w:t xml:space="preserve">## 95 percent confidence interval:</w:t>
+      </w:r>
+      <w:r>
+        <w:br w:type="textWrapping"/>
+      </w:r>
+      <w:r>
+        <w:rPr>
+          <w:rStyle w:val="VerbatimChar"/>
+        </w:rPr>
+        <w:t xml:space="preserve">##  -0.1710156  7.5710156</w:t>
+      </w:r>
+      <w:r>
+        <w:br w:type="textWrapping"/>
+      </w:r>
+      <w:r>
+        <w:rPr>
+          <w:rStyle w:val="VerbatimChar"/>
+        </w:rPr>
+        <w:t xml:space="preserve">## sample estimates:</w:t>
+      </w:r>
+      <w:r>
+        <w:br w:type="textWrapping"/>
+      </w:r>
+      <w:r>
+        <w:rPr>
+          <w:rStyle w:val="VerbatimChar"/>
+        </w:rPr>
+        <w:t xml:space="preserve">## mean in group OJ mean in group VC </w:t>
+      </w:r>
+      <w:r>
+        <w:br w:type="textWrapping"/>
+      </w:r>
+      <w:r>
+        <w:rPr>
+          <w:rStyle w:val="VerbatimChar"/>
+        </w:rPr>
+        <w:t xml:space="preserve">##         20.66333         16.96333</w:t>
+      </w:r>
+    </w:p>
+    <w:p>
+      <w:pPr>
+        <w:pStyle w:val="FirstParagraph"/>
+      </w:pPr>
+      <w:r>
+        <w:t xml:space="preserve">As shown, we would not reject the null hypothesis. This indicates that the supplement type does not have an impact on tooth growth rate as we would expect based on the exploratory data analysis done.</w:t>
+      </w:r>
+    </w:p>
+    <w:p>
+      <w:pPr>
         <w:pStyle w:val="Heading4"/>
       </w:pPr>
       <w:bookmarkStart w:id="31" w:name="dose-level"/>
@@ -2910,12 +3135,616 @@
     </w:p>
     <w:p>
       <w:pPr>
+        <w:pStyle w:val="SourceCode"/>
+      </w:pPr>
+      <w:r>
+        <w:rPr>
+          <w:rStyle w:val="KeywordTok"/>
+        </w:rPr>
+        <w:t xml:space="preserve">t.test</w:t>
+      </w:r>
+      <w:r>
+        <w:rPr>
+          <w:rStyle w:val="NormalTok"/>
+        </w:rPr>
+        <w:t xml:space="preserve">(len ~</w:t>
+      </w:r>
+      <w:r>
+        <w:rPr>
+          <w:rStyle w:val="StringTok"/>
+        </w:rPr>
+        <w:t xml:space="preserve"> </w:t>
+      </w:r>
+      <w:r>
+        <w:rPr>
+          <w:rStyle w:val="NormalTok"/>
+        </w:rPr>
+        <w:t xml:space="preserve">supp, </w:t>
+      </w:r>
+      <w:r>
+        <w:rPr>
+          <w:rStyle w:val="DataTypeTok"/>
+        </w:rPr>
+        <w:t xml:space="preserve">paired =</w:t>
+      </w:r>
+      <w:r>
+        <w:rPr>
+          <w:rStyle w:val="NormalTok"/>
+        </w:rPr>
+        <w:t xml:space="preserve"> </w:t>
+      </w:r>
+      <w:r>
+        <w:rPr>
+          <w:rStyle w:val="NormalTok"/>
+        </w:rPr>
+        <w:t xml:space="preserve">F, </w:t>
+      </w:r>
+      <w:r>
+        <w:rPr>
+          <w:rStyle w:val="DataTypeTok"/>
+        </w:rPr>
+        <w:t xml:space="preserve">var.equal =</w:t>
+      </w:r>
+      <w:r>
+        <w:rPr>
+          <w:rStyle w:val="NormalTok"/>
+        </w:rPr>
+        <w:t xml:space="preserve"> </w:t>
+      </w:r>
+      <w:r>
+        <w:rPr>
+          <w:rStyle w:val="NormalTok"/>
+        </w:rPr>
+        <w:t xml:space="preserve">F, </w:t>
+      </w:r>
+      <w:r>
+        <w:rPr>
+          <w:rStyle w:val="DataTypeTok"/>
+        </w:rPr>
+        <w:t xml:space="preserve">data =</w:t>
+      </w:r>
+      <w:r>
+        <w:rPr>
+          <w:rStyle w:val="NormalTok"/>
+        </w:rPr>
+        <w:t xml:space="preserve"> </w:t>
+      </w:r>
+      <w:r>
+        <w:rPr>
+          <w:rStyle w:val="NormalTok"/>
+        </w:rPr>
+        <w:t xml:space="preserve">popDose1)</w:t>
+      </w:r>
+    </w:p>
+    <w:p>
+      <w:pPr>
+        <w:pStyle w:val="SourceCode"/>
+      </w:pPr>
+      <w:r>
+        <w:rPr>
+          <w:rStyle w:val="VerbatimChar"/>
+        </w:rPr>
+        <w:t xml:space="preserve">## </w:t>
+      </w:r>
+      <w:r>
+        <w:br w:type="textWrapping"/>
+      </w:r>
+      <w:r>
+        <w:rPr>
+          <w:rStyle w:val="VerbatimChar"/>
+        </w:rPr>
+        <w:t xml:space="preserve">##  Welch Two Sample t-test</w:t>
+      </w:r>
+      <w:r>
+        <w:br w:type="textWrapping"/>
+      </w:r>
+      <w:r>
+        <w:rPr>
+          <w:rStyle w:val="VerbatimChar"/>
+        </w:rPr>
+        <w:t xml:space="preserve">## </w:t>
+      </w:r>
+      <w:r>
+        <w:br w:type="textWrapping"/>
+      </w:r>
+      <w:r>
+        <w:rPr>
+          <w:rStyle w:val="VerbatimChar"/>
+        </w:rPr>
+        <w:t xml:space="preserve">## data:  len by supp</w:t>
+      </w:r>
+      <w:r>
+        <w:br w:type="textWrapping"/>
+      </w:r>
+      <w:r>
+        <w:rPr>
+          <w:rStyle w:val="VerbatimChar"/>
+        </w:rPr>
+        <w:t xml:space="preserve">## t = 3.0503, df = 36.553, p-value = 0.004239</w:t>
+      </w:r>
+      <w:r>
+        <w:br w:type="textWrapping"/>
+      </w:r>
+      <w:r>
+        <w:rPr>
+          <w:rStyle w:val="VerbatimChar"/>
+        </w:rPr>
+        <w:t xml:space="preserve">## alternative hypothesis: true difference in means is not equal to 0</w:t>
+      </w:r>
+      <w:r>
+        <w:br w:type="textWrapping"/>
+      </w:r>
+      <w:r>
+        <w:rPr>
+          <w:rStyle w:val="VerbatimChar"/>
+        </w:rPr>
+        <w:t xml:space="preserve">## 95 percent confidence interval:</w:t>
+      </w:r>
+      <w:r>
+        <w:br w:type="textWrapping"/>
+      </w:r>
+      <w:r>
+        <w:rPr>
+          <w:rStyle w:val="VerbatimChar"/>
+        </w:rPr>
+        <w:t xml:space="preserve">##  1.875234 9.304766</w:t>
+      </w:r>
+      <w:r>
+        <w:br w:type="textWrapping"/>
+      </w:r>
+      <w:r>
+        <w:rPr>
+          <w:rStyle w:val="VerbatimChar"/>
+        </w:rPr>
+        <w:t xml:space="preserve">## sample estimates:</w:t>
+      </w:r>
+      <w:r>
+        <w:br w:type="textWrapping"/>
+      </w:r>
+      <w:r>
+        <w:rPr>
+          <w:rStyle w:val="VerbatimChar"/>
+        </w:rPr>
+        <w:t xml:space="preserve">## mean in group OJ mean in group VC </w:t>
+      </w:r>
+      <w:r>
+        <w:br w:type="textWrapping"/>
+      </w:r>
+      <w:r>
+        <w:rPr>
+          <w:rStyle w:val="VerbatimChar"/>
+        </w:rPr>
+        <w:t xml:space="preserve">##           17.965           12.375</w:t>
+      </w:r>
+    </w:p>
+    <w:p>
+      <w:pPr>
+        <w:pStyle w:val="SourceCode"/>
+      </w:pPr>
+      <w:r>
+        <w:rPr>
+          <w:rStyle w:val="KeywordTok"/>
+        </w:rPr>
+        <w:t xml:space="preserve">t.test</w:t>
+      </w:r>
+      <w:r>
+        <w:rPr>
+          <w:rStyle w:val="NormalTok"/>
+        </w:rPr>
+        <w:t xml:space="preserve">(len ~</w:t>
+      </w:r>
+      <w:r>
+        <w:rPr>
+          <w:rStyle w:val="StringTok"/>
+        </w:rPr>
+        <w:t xml:space="preserve"> </w:t>
+      </w:r>
+      <w:r>
+        <w:rPr>
+          <w:rStyle w:val="NormalTok"/>
+        </w:rPr>
+        <w:t xml:space="preserve">supp, </w:t>
+      </w:r>
+      <w:r>
+        <w:rPr>
+          <w:rStyle w:val="DataTypeTok"/>
+        </w:rPr>
+        <w:t xml:space="preserve">paired =</w:t>
+      </w:r>
+      <w:r>
+        <w:rPr>
+          <w:rStyle w:val="NormalTok"/>
+        </w:rPr>
+        <w:t xml:space="preserve"> </w:t>
+      </w:r>
+      <w:r>
+        <w:rPr>
+          <w:rStyle w:val="NormalTok"/>
+        </w:rPr>
+        <w:t xml:space="preserve">F, </w:t>
+      </w:r>
+      <w:r>
+        <w:rPr>
+          <w:rStyle w:val="DataTypeTok"/>
+        </w:rPr>
+        <w:t xml:space="preserve">var.equal =</w:t>
+      </w:r>
+      <w:r>
+        <w:rPr>
+          <w:rStyle w:val="NormalTok"/>
+        </w:rPr>
+        <w:t xml:space="preserve"> </w:t>
+      </w:r>
+      <w:r>
+        <w:rPr>
+          <w:rStyle w:val="NormalTok"/>
+        </w:rPr>
+        <w:t xml:space="preserve">F, </w:t>
+      </w:r>
+      <w:r>
+        <w:rPr>
+          <w:rStyle w:val="DataTypeTok"/>
+        </w:rPr>
+        <w:t xml:space="preserve">data =</w:t>
+      </w:r>
+      <w:r>
+        <w:rPr>
+          <w:rStyle w:val="NormalTok"/>
+        </w:rPr>
+        <w:t xml:space="preserve"> </w:t>
+      </w:r>
+      <w:r>
+        <w:rPr>
+          <w:rStyle w:val="NormalTok"/>
+        </w:rPr>
+        <w:t xml:space="preserve">popDose2)</w:t>
+      </w:r>
+    </w:p>
+    <w:p>
+      <w:pPr>
+        <w:pStyle w:val="SourceCode"/>
+      </w:pPr>
+      <w:r>
+        <w:rPr>
+          <w:rStyle w:val="VerbatimChar"/>
+        </w:rPr>
+        <w:t xml:space="preserve">## </w:t>
+      </w:r>
+      <w:r>
+        <w:br w:type="textWrapping"/>
+      </w:r>
+      <w:r>
+        <w:rPr>
+          <w:rStyle w:val="VerbatimChar"/>
+        </w:rPr>
+        <w:t xml:space="preserve">##  Welch Two Sample t-test</w:t>
+      </w:r>
+      <w:r>
+        <w:br w:type="textWrapping"/>
+      </w:r>
+      <w:r>
+        <w:rPr>
+          <w:rStyle w:val="VerbatimChar"/>
+        </w:rPr>
+        <w:t xml:space="preserve">## </w:t>
+      </w:r>
+      <w:r>
+        <w:br w:type="textWrapping"/>
+      </w:r>
+      <w:r>
+        <w:rPr>
+          <w:rStyle w:val="VerbatimChar"/>
+        </w:rPr>
+        <w:t xml:space="preserve">## data:  len by supp</w:t>
+      </w:r>
+      <w:r>
+        <w:br w:type="textWrapping"/>
+      </w:r>
+      <w:r>
+        <w:rPr>
+          <w:rStyle w:val="VerbatimChar"/>
+        </w:rPr>
+        <w:t xml:space="preserve">## t = 0.92163, df = 35.105, p-value = 0.363</w:t>
+      </w:r>
+      <w:r>
+        <w:br w:type="textWrapping"/>
+      </w:r>
+      <w:r>
+        <w:rPr>
+          <w:rStyle w:val="VerbatimChar"/>
+        </w:rPr>
+        <w:t xml:space="preserve">## alternative hypothesis: true difference in means is not equal to 0</w:t>
+      </w:r>
+      <w:r>
+        <w:br w:type="textWrapping"/>
+      </w:r>
+      <w:r>
+        <w:rPr>
+          <w:rStyle w:val="VerbatimChar"/>
+        </w:rPr>
+        <w:t xml:space="preserve">## 95 percent confidence interval:</w:t>
+      </w:r>
+      <w:r>
+        <w:br w:type="textWrapping"/>
+      </w:r>
+      <w:r>
+        <w:rPr>
+          <w:rStyle w:val="VerbatimChar"/>
+        </w:rPr>
+        <w:t xml:space="preserve">##  -3.10849  8.27849</w:t>
+      </w:r>
+      <w:r>
+        <w:br w:type="textWrapping"/>
+      </w:r>
+      <w:r>
+        <w:rPr>
+          <w:rStyle w:val="VerbatimChar"/>
+        </w:rPr>
+        <w:t xml:space="preserve">## sample estimates:</w:t>
+      </w:r>
+      <w:r>
+        <w:br w:type="textWrapping"/>
+      </w:r>
+      <w:r>
+        <w:rPr>
+          <w:rStyle w:val="VerbatimChar"/>
+        </w:rPr>
+        <w:t xml:space="preserve">## mean in group OJ mean in group VC </w:t>
+      </w:r>
+      <w:r>
+        <w:br w:type="textWrapping"/>
+      </w:r>
+      <w:r>
+        <w:rPr>
+          <w:rStyle w:val="VerbatimChar"/>
+        </w:rPr>
+        <w:t xml:space="preserve">##           19.645           17.060</w:t>
+      </w:r>
+    </w:p>
+    <w:p>
+      <w:pPr>
+        <w:pStyle w:val="SourceCode"/>
+      </w:pPr>
+      <w:r>
+        <w:rPr>
+          <w:rStyle w:val="KeywordTok"/>
+        </w:rPr>
+        <w:t xml:space="preserve">t.test</w:t>
+      </w:r>
+      <w:r>
+        <w:rPr>
+          <w:rStyle w:val="NormalTok"/>
+        </w:rPr>
+        <w:t xml:space="preserve">(len ~</w:t>
+      </w:r>
+      <w:r>
+        <w:rPr>
+          <w:rStyle w:val="StringTok"/>
+        </w:rPr>
+        <w:t xml:space="preserve"> </w:t>
+      </w:r>
+      <w:r>
+        <w:rPr>
+          <w:rStyle w:val="NormalTok"/>
+        </w:rPr>
+        <w:t xml:space="preserve">supp, </w:t>
+      </w:r>
+      <w:r>
+        <w:rPr>
+          <w:rStyle w:val="DataTypeTok"/>
+        </w:rPr>
+        <w:t xml:space="preserve">paired =</w:t>
+      </w:r>
+      <w:r>
+        <w:rPr>
+          <w:rStyle w:val="NormalTok"/>
+        </w:rPr>
+        <w:t xml:space="preserve"> </w:t>
+      </w:r>
+      <w:r>
+        <w:rPr>
+          <w:rStyle w:val="NormalTok"/>
+        </w:rPr>
+        <w:t xml:space="preserve">F, </w:t>
+      </w:r>
+      <w:r>
+        <w:rPr>
+          <w:rStyle w:val="DataTypeTok"/>
+        </w:rPr>
+        <w:t xml:space="preserve">var.equal =</w:t>
+      </w:r>
+      <w:r>
+        <w:rPr>
+          <w:rStyle w:val="NormalTok"/>
+        </w:rPr>
+        <w:t xml:space="preserve"> </w:t>
+      </w:r>
+      <w:r>
+        <w:rPr>
+          <w:rStyle w:val="NormalTok"/>
+        </w:rPr>
+        <w:t xml:space="preserve">F, </w:t>
+      </w:r>
+      <w:r>
+        <w:rPr>
+          <w:rStyle w:val="DataTypeTok"/>
+        </w:rPr>
+        <w:t xml:space="preserve">data =</w:t>
+      </w:r>
+      <w:r>
+        <w:rPr>
+          <w:rStyle w:val="NormalTok"/>
+        </w:rPr>
+        <w:t xml:space="preserve"> </w:t>
+      </w:r>
+      <w:r>
+        <w:rPr>
+          <w:rStyle w:val="NormalTok"/>
+        </w:rPr>
+        <w:t xml:space="preserve">popDose3)</w:t>
+      </w:r>
+    </w:p>
+    <w:p>
+      <w:pPr>
+        <w:pStyle w:val="SourceCode"/>
+      </w:pPr>
+      <w:r>
+        <w:rPr>
+          <w:rStyle w:val="VerbatimChar"/>
+        </w:rPr>
+        <w:t xml:space="preserve">## </w:t>
+      </w:r>
+      <w:r>
+        <w:br w:type="textWrapping"/>
+      </w:r>
+      <w:r>
+        <w:rPr>
+          <w:rStyle w:val="VerbatimChar"/>
+        </w:rPr>
+        <w:t xml:space="preserve">##  Welch Two Sample t-test</w:t>
+      </w:r>
+      <w:r>
+        <w:br w:type="textWrapping"/>
+      </w:r>
+      <w:r>
+        <w:rPr>
+          <w:rStyle w:val="VerbatimChar"/>
+        </w:rPr>
+        <w:t xml:space="preserve">## </w:t>
+      </w:r>
+      <w:r>
+        <w:br w:type="textWrapping"/>
+      </w:r>
+      <w:r>
+        <w:rPr>
+          <w:rStyle w:val="VerbatimChar"/>
+        </w:rPr>
+        <w:t xml:space="preserve">## data:  len by supp</w:t>
+      </w:r>
+      <w:r>
+        <w:br w:type="textWrapping"/>
+      </w:r>
+      <w:r>
+        <w:rPr>
+          <w:rStyle w:val="VerbatimChar"/>
+        </w:rPr>
+        <w:t xml:space="preserve">## t = -0.046136, df = 14.04, p-value = 0.9639</w:t>
+      </w:r>
+      <w:r>
+        <w:br w:type="textWrapping"/>
+      </w:r>
+      <w:r>
+        <w:rPr>
+          <w:rStyle w:val="VerbatimChar"/>
+        </w:rPr>
+        <w:t xml:space="preserve">## alternative hypothesis: true difference in means is not equal to 0</w:t>
+      </w:r>
+      <w:r>
+        <w:br w:type="textWrapping"/>
+      </w:r>
+      <w:r>
+        <w:rPr>
+          <w:rStyle w:val="VerbatimChar"/>
+        </w:rPr>
+        <w:t xml:space="preserve">## 95 percent confidence interval:</w:t>
+      </w:r>
+      <w:r>
+        <w:br w:type="textWrapping"/>
+      </w:r>
+      <w:r>
+        <w:rPr>
+          <w:rStyle w:val="VerbatimChar"/>
+        </w:rPr>
+        <w:t xml:space="preserve">##  -3.79807  3.63807</w:t>
+      </w:r>
+      <w:r>
+        <w:br w:type="textWrapping"/>
+      </w:r>
+      <w:r>
+        <w:rPr>
+          <w:rStyle w:val="VerbatimChar"/>
+        </w:rPr>
+        <w:t xml:space="preserve">## sample estimates:</w:t>
+      </w:r>
+      <w:r>
+        <w:br w:type="textWrapping"/>
+      </w:r>
+      <w:r>
+        <w:rPr>
+          <w:rStyle w:val="VerbatimChar"/>
+        </w:rPr>
+        <w:t xml:space="preserve">## mean in group OJ mean in group VC </w:t>
+      </w:r>
+      <w:r>
+        <w:br w:type="textWrapping"/>
+      </w:r>
+      <w:r>
+        <w:rPr>
+          <w:rStyle w:val="VerbatimChar"/>
+        </w:rPr>
+        <w:t xml:space="preserve">##            26.06            26.14</w:t>
+      </w:r>
+    </w:p>
+    <w:p>
+      <w:pPr>
+        <w:pStyle w:val="FirstParagraph"/>
+      </w:pPr>
+      <w:r>
+        <w:t xml:space="preserve">We would reject the null hypothesis in each of the tests above this text. This indicates that the dosage has an impact on tooth growth rate with higher doses leading to longer tooth lengths as indicated by the difference in means of each of the sample populations. This is consistent with the expected results based on the exploratory analysis.</w:t>
+      </w:r>
+    </w:p>
+    <w:p>
+      <w:pPr>
         <w:pStyle w:val="Heading3"/>
       </w:pPr>
       <w:bookmarkStart w:id="32" w:name="assumptions"/>
       <w:bookmarkEnd w:id="32"/>
       <w:r>
         <w:t xml:space="preserve">Assumptions</w:t>
+      </w:r>
+    </w:p>
+    <w:p>
+      <w:pPr>
+        <w:pStyle w:val="FirstParagraph"/>
+      </w:pPr>
+      <w:r>
+        <w:t xml:space="preserve">Some key assumptions in the analysis include the following:</w:t>
+      </w:r>
+    </w:p>
+    <w:p>
+      <w:pPr>
+        <w:pStyle w:val="Compact"/>
+        <w:numPr>
+          <w:numId w:val="1003"/>
+          <w:ilvl w:val="0"/>
+        </w:numPr>
+      </w:pPr>
+      <w:r>
+        <w:t xml:space="preserve">The populations given different doses and supplement types are normally distributed</w:t>
+      </w:r>
+    </w:p>
+    <w:p>
+      <w:pPr>
+        <w:pStyle w:val="Compact"/>
+        <w:numPr>
+          <w:numId w:val="1003"/>
+          <w:ilvl w:val="0"/>
+        </w:numPr>
+      </w:pPr>
+      <w:r>
+        <w:t xml:space="preserve">The populations are independent. That is, 60 guinea pigs were used so that each combination of dose level and delivery method were not affected by other methods</w:t>
+      </w:r>
+    </w:p>
+    <w:p>
+      <w:pPr>
+        <w:pStyle w:val="Compact"/>
+        <w:numPr>
+          <w:numId w:val="1003"/>
+          <w:ilvl w:val="0"/>
+        </w:numPr>
+      </w:pPr>
+      <w:r>
+        <w:t xml:space="preserve">Double blind research methods were used to prevent errors in recording observations due to unconscious bias from the observers/researchers</w:t>
       </w:r>
     </w:p>
     <w:sectPr/>
@@ -3026,7 +3855,7 @@
     </w:lvl>
   </w:abstractNum>
   <w:abstractNum w:abstractNumId="990">
-    <w:nsid w:val="1bbd657f"/>
+    <w:nsid w:val="9caa4340"/>
     <w:multiLevelType w:val="multilevel"/>
     <w:lvl w:ilvl="0">
       <w:numFmt w:val="bullet"/>
@@ -3107,7 +3936,7 @@
     </w:lvl>
   </w:abstractNum>
   <w:abstractNum w:abstractNumId="991">
-    <w:nsid w:val="d9c4aa93"/>
+    <w:nsid w:val="c1209a15"/>
     <w:multiLevelType w:val="multilevel"/>
     <w:lvl w:ilvl="0">
       <w:numFmt w:val="bullet"/>
@@ -3194,6 +4023,12 @@
     <w:abstractNumId w:val="990"/>
   </w:num>
   <w:num w:numId="1001">
+    <w:abstractNumId w:val="991"/>
+  </w:num>
+  <w:num w:numId="1002">
+    <w:abstractNumId w:val="991"/>
+  </w:num>
+  <w:num w:numId="1003">
     <w:abstractNumId w:val="991"/>
   </w:num>
 </w:numbering>

</xml_diff>